<commit_message>
First program integration and updates to the documents.
</commit_message>
<xml_diff>
--- a/ESTRUCTURA DEL PROYECTO/2) Planning/Planning.docx
+++ b/ESTRUCTURA DEL PROYECTO/2) Planning/Planning.docx
@@ -49,13 +49,7 @@
     </w:p>
     <w:p>
       <w:r>
-        <w:t xml:space="preserve">Complete the design, development and testing of the </w:t>
-      </w:r>
-      <w:r>
-        <w:t>“Proyecto Integrador”</w:t>
-      </w:r>
-      <w:r>
-        <w:t xml:space="preserve"> in time and with quality to the customer.</w:t>
+        <w:t>Complete the design, development and testing of the “Proyecto Integrador” in time and with quality to the customer.</w:t>
       </w:r>
       <w:r>
         <w:t xml:space="preserve"> </w:t>
@@ -112,8 +106,10 @@
         </w:numPr>
       </w:pPr>
       <w:r>
-        <w:t>Jesús Tadeo</w:t>
-      </w:r>
+        <w:t>Algemiro Gil</w:t>
+      </w:r>
+      <w:bookmarkStart w:id="0" w:name="_GoBack"/>
+      <w:bookmarkEnd w:id="0"/>
     </w:p>
     <w:p>
       <w:r>
@@ -132,22 +128,44 @@
         <w:t>Development kit:</w:t>
       </w:r>
       <w:r>
+        <w:t xml:space="preserve"> RENESAS </w:t>
+      </w:r>
+      <w:r>
         <w:t xml:space="preserve"> </w:t>
       </w:r>
-      <w:proofErr w:type="gramStart"/>
-      <w:r>
-        <w:t xml:space="preserve">RENESAS </w:t>
+      <w:r>
+        <w:t>YSSKS7G2E30</w:t>
+      </w:r>
+    </w:p>
+    <w:p>
+      <w:pPr>
+        <w:pStyle w:val="Prrafodelista"/>
+        <w:numPr>
+          <w:ilvl w:val="0"/>
+          <w:numId w:val="2"/>
+        </w:numPr>
+      </w:pPr>
+      <w:r>
+        <w:t xml:space="preserve">Display: 320X240, 2.4’’ </w:t>
+      </w:r>
+    </w:p>
+    <w:p>
+      <w:pPr>
+        <w:pStyle w:val="Prrafodelista"/>
+        <w:numPr>
+          <w:ilvl w:val="0"/>
+          <w:numId w:val="2"/>
+        </w:numPr>
+      </w:pPr>
+      <w:r>
+        <w:t xml:space="preserve">CESEQ_P001 </w:t>
+      </w:r>
+      <w:r>
+        <w:t>as power device</w:t>
       </w:r>
       <w:r>
         <w:t xml:space="preserve"> </w:t>
       </w:r>
-      <w:r>
-        <w:t>YSSKS</w:t>
-      </w:r>
-      <w:proofErr w:type="gramEnd"/>
-      <w:r>
-        <w:t>7G2E30</w:t>
-      </w:r>
     </w:p>
     <w:p>
       <w:pPr>
@@ -158,7 +176,10 @@
         </w:numPr>
       </w:pPr>
       <w:r>
-        <w:t xml:space="preserve">Display: 320X240, 2.4’’ </w:t>
+        <w:t xml:space="preserve">CESEQ_C001 </w:t>
+      </w:r>
+      <w:r>
+        <w:t xml:space="preserve">as device to be controlled </w:t>
       </w:r>
     </w:p>
     <w:p>
@@ -170,39 +191,6 @@
         </w:numPr>
       </w:pPr>
       <w:r>
-        <w:t xml:space="preserve">CESEQ_P001 </w:t>
-      </w:r>
-      <w:r>
-        <w:t>as power device</w:t>
-      </w:r>
-      <w:r>
-        <w:t xml:space="preserve"> </w:t>
-      </w:r>
-    </w:p>
-    <w:p>
-      <w:pPr>
-        <w:pStyle w:val="Prrafodelista"/>
-        <w:numPr>
-          <w:ilvl w:val="0"/>
-          <w:numId w:val="2"/>
-        </w:numPr>
-      </w:pPr>
-      <w:r>
-        <w:t xml:space="preserve">CESEQ_C001 </w:t>
-      </w:r>
-      <w:r>
-        <w:t xml:space="preserve">as device to be controlled </w:t>
-      </w:r>
-    </w:p>
-    <w:p>
-      <w:pPr>
-        <w:pStyle w:val="Prrafodelista"/>
-        <w:numPr>
-          <w:ilvl w:val="0"/>
-          <w:numId w:val="2"/>
-        </w:numPr>
-      </w:pPr>
-      <w:r>
         <w:t>UTEQ laboratory as facilities with multimeter, Oscilloscope, cables, etc.</w:t>
       </w:r>
     </w:p>
@@ -221,49 +209,46 @@
     </w:p>
     <w:p>
       <w:r>
-        <w:t xml:space="preserve">In this section are considered the milestones to ensure that the </w:t>
-      </w:r>
-      <w:r>
-        <w:t>“Proyecto Integrador”</w:t>
-      </w:r>
-      <w:r>
-        <w:t xml:space="preserve"> is on track and as a result will be delivered on time.</w:t>
-      </w:r>
-    </w:p>
-    <w:p>
-      <w:r>
-        <w:t>In the following chart are listed the main tasks, related tasks, and dates to complete them. The details of those tasks will be described in Activities, Tasks, And Priority sections.</w:t>
-      </w:r>
-    </w:p>
-    <w:bookmarkStart w:id="0" w:name="_GoBack"/>
-    <w:bookmarkEnd w:id="0"/>
-    <w:p>
-      <w:r>
-        <w:object w:dxaOrig="1543" w:dyaOrig="995">
-          <v:shapetype id="_x0000_t75" coordsize="21600,21600" o:spt="75" o:preferrelative="t" path="m@4@5l@4@11@9@11@9@5xe" filled="f" stroked="f">
-            <v:stroke joinstyle="miter"/>
-            <v:formulas>
-              <v:f eqn="if lineDrawn pixelLineWidth 0"/>
-              <v:f eqn="sum @0 1 0"/>
-              <v:f eqn="sum 0 0 @1"/>
-              <v:f eqn="prod @2 1 2"/>
-              <v:f eqn="prod @3 21600 pixelWidth"/>
-              <v:f eqn="prod @3 21600 pixelHeight"/>
-              <v:f eqn="sum @0 0 1"/>
-              <v:f eqn="prod @6 1 2"/>
-              <v:f eqn="prod @7 21600 pixelWidth"/>
-              <v:f eqn="sum @8 21600 0"/>
-              <v:f eqn="prod @7 21600 pixelHeight"/>
-              <v:f eqn="sum @10 21600 0"/>
-            </v:formulas>
-            <v:path o:extrusionok="f" gradientshapeok="t" o:connecttype="rect"/>
-            <o:lock v:ext="edit" aspectratio="t"/>
-          </v:shapetype>
-          <v:shape id="_x0000_i1025" type="#_x0000_t75" style="width:77.25pt;height:49.5pt" o:ole="">
-            <v:imagedata r:id="rId5" o:title=""/>
-          </v:shape>
-          <o:OLEObject Type="Embed" ProgID="Excel.Sheet.12" ShapeID="_x0000_i1025" DrawAspect="Icon" ObjectID="_1627551393" r:id="rId6"/>
-        </w:object>
+        <w:t>In this section are considered the milestones to ensure that the “Proyecto Integrador” is on track and as a result will be delivered on time.</w:t>
+      </w:r>
+    </w:p>
+    <w:p>
+      <w:r>
+        <w:t xml:space="preserve">In the following </w:t>
+      </w:r>
+      <w:r>
+        <w:t>location</w:t>
+      </w:r>
+      <w:r>
+        <w:t xml:space="preserve"> are listed the main tasks, related tasks, and dates to complete them. The details of those tasks will be described in Activities, Tasks, And Priority sections.</w:t>
+      </w:r>
+    </w:p>
+    <w:p>
+      <w:pPr>
+        <w:rPr>
+          <w:lang w:val="es-MX"/>
+        </w:rPr>
+      </w:pPr>
+      <w:r>
+        <w:tab/>
+      </w:r>
+      <w:r>
+        <w:rPr>
+          <w:lang w:val="es-MX"/>
+        </w:rPr>
+        <w:t>ESTRUCTURA DEL PROYECTO\2) Planning</w:t>
+      </w:r>
+      <w:r>
+        <w:rPr>
+          <w:lang w:val="es-MX"/>
+        </w:rPr>
+        <w:t>\</w:t>
+      </w:r>
+      <w:r>
+        <w:rPr>
+          <w:lang w:val="es-MX"/>
+        </w:rPr>
+        <w:t>Gantt-Chart_SW_proyect.xlsx</w:t>
       </w:r>
     </w:p>
     <w:p>
@@ -271,9 +256,13 @@
         <w:pStyle w:val="Ttulo2"/>
         <w:rPr>
           <w:u w:val="single"/>
+          <w:lang w:val="es-MX"/>
         </w:rPr>
       </w:pPr>
       <w:r>
+        <w:rPr>
+          <w:lang w:val="es-MX"/>
+        </w:rPr>
         <w:t>Activities:</w:t>
       </w:r>
     </w:p>
@@ -282,13 +271,7 @@
         <w:t xml:space="preserve">The activities mentioned in this section are considered </w:t>
       </w:r>
       <w:r>
-        <w:t xml:space="preserve">critical to the </w:t>
-      </w:r>
-      <w:r>
-        <w:t>“Proyecto Integrador</w:t>
-      </w:r>
-      <w:r>
-        <w:t>”. So, they are listed with a description in order to clarify the activity.</w:t>
+        <w:t>critical to the “Proyecto Integrador”. So, they are listed with a description in order to clarify the activity.</w:t>
       </w:r>
     </w:p>
     <w:p>
@@ -300,89 +283,136 @@
         </w:numPr>
       </w:pPr>
       <w:r>
+        <w:t>Start the project: This date is considered the first day of the project.</w:t>
+      </w:r>
+    </w:p>
+    <w:p>
+      <w:pPr>
+        <w:pStyle w:val="Prrafodelista"/>
+        <w:numPr>
+          <w:ilvl w:val="0"/>
+          <w:numId w:val="3"/>
+        </w:numPr>
+      </w:pPr>
+    </w:p>
+    <w:p>
+      <w:pPr>
+        <w:pStyle w:val="Ttulo2"/>
+      </w:pPr>
+      <w:r>
         <w:lastRenderedPageBreak/>
-        <w:t>Start the project: This date is considered the first day of the project.</w:t>
-      </w:r>
-    </w:p>
-    <w:p>
-      <w:pPr>
-        <w:pStyle w:val="Prrafodelista"/>
-        <w:numPr>
-          <w:ilvl w:val="0"/>
-          <w:numId w:val="3"/>
-        </w:numPr>
-      </w:pPr>
+        <w:t>Tasks:</w:t>
+      </w:r>
+    </w:p>
+    <w:p>
+      <w:r>
+        <w:t xml:space="preserve">This section includes </w:t>
+      </w:r>
+      <w:r>
+        <w:t xml:space="preserve">the activities that they are very well defined and they have a deliver to increment the capabilities of the “Proyecto Integrador”.  Are considered two </w:t>
+      </w:r>
+      <w:r>
+        <w:t>type</w:t>
+      </w:r>
+      <w:r>
+        <w:t xml:space="preserve"> of tasks:</w:t>
+      </w:r>
+    </w:p>
+    <w:p>
+      <w:pPr>
+        <w:pStyle w:val="Prrafodelista"/>
+        <w:numPr>
+          <w:ilvl w:val="0"/>
+          <w:numId w:val="4"/>
+        </w:numPr>
+      </w:pPr>
+      <w:r>
+        <w:t xml:space="preserve">Tasks Related to the project: Which are tasks </w:t>
+      </w:r>
+      <w:r>
+        <w:t>that impacts directly to the project and also are important to the customer.</w:t>
+      </w:r>
+    </w:p>
+    <w:p>
+      <w:pPr>
+        <w:pStyle w:val="Prrafodelista"/>
+        <w:numPr>
+          <w:ilvl w:val="0"/>
+          <w:numId w:val="4"/>
+        </w:numPr>
+      </w:pPr>
+      <w:r>
+        <w:t xml:space="preserve">Tasks Derived: </w:t>
+      </w:r>
+      <w:r>
+        <w:t>These types of tasks</w:t>
+      </w:r>
+      <w:r>
+        <w:t xml:space="preserve"> are not necessarily visible to the customer, but they are needed to develop the “Proyecto Integrador”.</w:t>
+      </w:r>
+    </w:p>
+    <w:p>
+      <w:r>
+        <w:t xml:space="preserve">All the task (listed in the Gantt Chart in section Milestones) are classify according with the types mentioned in this section. </w:t>
+      </w:r>
     </w:p>
     <w:p>
       <w:pPr>
         <w:pStyle w:val="Ttulo2"/>
       </w:pPr>
       <w:r>
-        <w:t>Tasks:</w:t>
-      </w:r>
-    </w:p>
-    <w:p>
-      <w:r>
-        <w:t xml:space="preserve">This section includes </w:t>
-      </w:r>
-      <w:r>
-        <w:t xml:space="preserve">the activities that they are very well defined and they have a deliver to increment the capabilities of the </w:t>
-      </w:r>
-      <w:r>
-        <w:t>“Proyecto Integrador”</w:t>
-      </w:r>
-      <w:r>
-        <w:t xml:space="preserve">.  Are considered two </w:t>
-      </w:r>
-      <w:r>
-        <w:t>type</w:t>
-      </w:r>
-      <w:r>
-        <w:t xml:space="preserve"> of tasks:</w:t>
-      </w:r>
-    </w:p>
-    <w:p>
-      <w:pPr>
-        <w:pStyle w:val="Prrafodelista"/>
-        <w:numPr>
-          <w:ilvl w:val="0"/>
-          <w:numId w:val="4"/>
-        </w:numPr>
-      </w:pPr>
-      <w:r>
-        <w:t xml:space="preserve">Tasks Related to the project: Which are tasks </w:t>
-      </w:r>
-      <w:r>
-        <w:t>that impacts directly to the project and also are important to the customer.</w:t>
-      </w:r>
-    </w:p>
-    <w:p>
-      <w:pPr>
-        <w:pStyle w:val="Prrafodelista"/>
-        <w:numPr>
-          <w:ilvl w:val="0"/>
-          <w:numId w:val="4"/>
-        </w:numPr>
-      </w:pPr>
-      <w:r>
-        <w:t xml:space="preserve">Tasks Derived: </w:t>
-      </w:r>
-      <w:r>
-        <w:t>These types of tasks</w:t>
-      </w:r>
-      <w:r>
-        <w:t xml:space="preserve"> are not necessarily visible to the customer, but they are needed to develop the </w:t>
-      </w:r>
-      <w:r>
-        <w:t>“Proyecto Integrador”</w:t>
-      </w:r>
-      <w:r>
-        <w:t>.</w:t>
-      </w:r>
-    </w:p>
-    <w:p>
-      <w:r>
-        <w:t xml:space="preserve">All the task (listed in the Gantt Chart in section Milestones) are classify according with the types mentioned in this section. </w:t>
+        <w:t>Priorities:</w:t>
+      </w:r>
+    </w:p>
+    <w:p>
+      <w:r>
+        <w:t xml:space="preserve">The “Proyecto Integrador” requires to prioritize the tasks (listed in the Gantt Chart in section Milestones) in order to keep the project on track. </w:t>
+      </w:r>
+    </w:p>
+    <w:p>
+      <w:r>
+        <w:t>The priority is considered a live item in the Gantt chart because at the planning the activity could be considered with an estimated priority and during the execution of the project, the activity or its time to be complete it can cause to have a different priority.</w:t>
+      </w:r>
+    </w:p>
+    <w:p>
+      <w:r>
+        <w:t>The priorities used in this project are:</w:t>
+      </w:r>
+    </w:p>
+    <w:p>
+      <w:pPr>
+        <w:pStyle w:val="Prrafodelista"/>
+        <w:numPr>
+          <w:ilvl w:val="0"/>
+          <w:numId w:val="7"/>
+        </w:numPr>
+      </w:pPr>
+      <w:r>
+        <w:t>Priority A: Is a must for the project and a milestone.</w:t>
+      </w:r>
+    </w:p>
+    <w:p>
+      <w:pPr>
+        <w:pStyle w:val="Prrafodelista"/>
+        <w:numPr>
+          <w:ilvl w:val="0"/>
+          <w:numId w:val="7"/>
+        </w:numPr>
+      </w:pPr>
+      <w:r>
+        <w:t>Priority B: Is important for the project but can wait if a priority A needs to be attended</w:t>
+      </w:r>
+    </w:p>
+    <w:p>
+      <w:pPr>
+        <w:pStyle w:val="Prrafodelista"/>
+        <w:numPr>
+          <w:ilvl w:val="0"/>
+          <w:numId w:val="7"/>
+        </w:numPr>
+      </w:pPr>
+      <w:r>
+        <w:t>Priority C: Is not important for the project but can be useful for the team.</w:t>
       </w:r>
     </w:p>
     <w:p>
@@ -390,77 +420,6 @@
         <w:pStyle w:val="Ttulo2"/>
       </w:pPr>
       <w:r>
-        <w:t>Priorities:</w:t>
-      </w:r>
-    </w:p>
-    <w:p>
-      <w:r>
-        <w:t xml:space="preserve">The </w:t>
-      </w:r>
-      <w:r>
-        <w:t>“Proyecto Integrador”</w:t>
-      </w:r>
-      <w:r>
-        <w:t xml:space="preserve"> requires to prioritize the tasks </w:t>
-      </w:r>
-      <w:r>
-        <w:t>(listed in the Gantt Chart in section Milestones)</w:t>
-      </w:r>
-      <w:r>
-        <w:t xml:space="preserve"> in order to keep the project on track. </w:t>
-      </w:r>
-    </w:p>
-    <w:p>
-      <w:r>
-        <w:t>The priority is considered a live item in the Gantt chart because at the planning the activity could be considered with an estimated priority and during the execution of the project, the activity or its time to be complete it can cause to have a different priority.</w:t>
-      </w:r>
-    </w:p>
-    <w:p>
-      <w:r>
-        <w:t>The priorities used in this project are:</w:t>
-      </w:r>
-    </w:p>
-    <w:p>
-      <w:pPr>
-        <w:pStyle w:val="Prrafodelista"/>
-        <w:numPr>
-          <w:ilvl w:val="0"/>
-          <w:numId w:val="7"/>
-        </w:numPr>
-      </w:pPr>
-      <w:r>
-        <w:t>Priority A: Is a must for the project and a milestone.</w:t>
-      </w:r>
-    </w:p>
-    <w:p>
-      <w:pPr>
-        <w:pStyle w:val="Prrafodelista"/>
-        <w:numPr>
-          <w:ilvl w:val="0"/>
-          <w:numId w:val="7"/>
-        </w:numPr>
-      </w:pPr>
-      <w:r>
-        <w:t>Priority B: Is important for the project but can wait if a priority A needs to be attended</w:t>
-      </w:r>
-    </w:p>
-    <w:p>
-      <w:pPr>
-        <w:pStyle w:val="Prrafodelista"/>
-        <w:numPr>
-          <w:ilvl w:val="0"/>
-          <w:numId w:val="7"/>
-        </w:numPr>
-      </w:pPr>
-      <w:r>
-        <w:t>Priority C: Is not important for the project but can be useful for the team.</w:t>
-      </w:r>
-    </w:p>
-    <w:p>
-      <w:pPr>
-        <w:pStyle w:val="Ttulo2"/>
-      </w:pPr>
-      <w:r>
         <w:t>Roles and Responsibilities:</w:t>
       </w:r>
     </w:p>
@@ -480,13 +439,7 @@
         <w:t xml:space="preserve">The team </w:t>
       </w:r>
       <w:r>
-        <w:t>will decide who will be the responsible to complete a task. This means that not necessarily that person will do the task. The column “Assigned to” (</w:t>
-      </w:r>
-      <w:r>
-        <w:t>in the Gantt Chart in section Milestones)</w:t>
-      </w:r>
-      <w:r>
-        <w:t xml:space="preserve"> contains the name of the team’s member that is responsible of that task.</w:t>
+        <w:t>will decide who will be the responsible to complete a task. This means that not necessarily that person will do the task. The column “Assigned to” (in the Gantt Chart in section Milestones) contains the name of the team’s member that is responsible of that task.</w:t>
       </w:r>
     </w:p>
     <w:p>
@@ -559,13 +512,7 @@
         <w:t>System Engineer: This role is in charge of generate the high-level requirements. This means that this role will take system decisions</w:t>
       </w:r>
       <w:r>
-        <w:t xml:space="preserve">, </w:t>
-      </w:r>
-      <w:r>
-        <w:t>high-level design</w:t>
-      </w:r>
-      <w:r>
-        <w:t>, and system testing</w:t>
+        <w:t>, high-level design, and system testing</w:t>
       </w:r>
       <w:r>
         <w:t>.</w:t>
@@ -583,20 +530,23 @@
         </w:numPr>
       </w:pPr>
       <w:r>
+        <w:t xml:space="preserve">Developer: This role is considered low-level implementation, design and testing. This means that the developer will design how to solve </w:t>
+      </w:r>
+      <w:r>
+        <w:t xml:space="preserve">a </w:t>
+      </w:r>
+      <w:r>
+        <w:t>code tasks</w:t>
+      </w:r>
+      <w:r>
+        <w:t xml:space="preserve"> (code module)</w:t>
+      </w:r>
+      <w:r>
+        <w:t xml:space="preserve">, implement </w:t>
+      </w:r>
+      <w:r>
         <w:lastRenderedPageBreak/>
-        <w:t xml:space="preserve">Developer: This role is considered low-level implementation, design and testing. This means that the developer will design how to solve </w:t>
-      </w:r>
-      <w:r>
-        <w:t xml:space="preserve">a </w:t>
-      </w:r>
-      <w:r>
-        <w:t>code tasks</w:t>
-      </w:r>
-      <w:r>
-        <w:t xml:space="preserve"> (code module)</w:t>
-      </w:r>
-      <w:r>
-        <w:t>, implement them, and test them as units</w:t>
+        <w:t>them, and test them as units</w:t>
       </w:r>
       <w:r>
         <w:t>.</w:t>

</xml_diff>